<commit_message>
show all emotions on homepage
</commit_message>
<xml_diff>
--- a/Agenda/Week 7 Meeting Agenda.docx
+++ b/Agenda/Week 7 Meeting Agenda.docx
@@ -527,7 +527,27 @@
           <w:szCs w:val="26"/>
           <w:lang w:val="en-AU" w:eastAsia="zh-CN"/>
         </w:rPr>
-        <w:t>Showing user’s top 5 emotions in the homepage, and each circle will change its size according to the frequency of its corresponding emption</w:t>
+        <w:t>Showing user’s top 5 emotions in the homepage, and each circle will change its size according to the frequency of its corresponding em</w:t>
+      </w:r>
+      <w:r>
+        <w:rPr>
+          <w:rFonts w:ascii="Times New Roman" w:eastAsia="Times New Roman" w:hAnsi="Times New Roman" w:cs="Times New Roman"/>
+          <w:color w:val="000000" w:themeColor="text1"/>
+          <w:sz w:val="26"/>
+          <w:szCs w:val="26"/>
+          <w:lang w:val="en-AU" w:eastAsia="zh-CN"/>
+        </w:rPr>
+        <w:t>o</w:t>
+      </w:r>
+      <w:r>
+        <w:rPr>
+          <w:rFonts w:ascii="Times New Roman" w:eastAsia="Times New Roman" w:hAnsi="Times New Roman" w:cs="Times New Roman"/>
+          <w:color w:val="000000" w:themeColor="text1"/>
+          <w:sz w:val="26"/>
+          <w:szCs w:val="26"/>
+          <w:lang w:val="en-AU" w:eastAsia="zh-CN"/>
+        </w:rPr>
+        <w:t>tion</w:t>
       </w:r>
     </w:p>
     <w:p>

</xml_diff>